<commit_message>
UPDATE : moved things around
</commit_message>
<xml_diff>
--- a/public/DESU SREE CHARAN RESUME.docx
+++ b/public/DESU SREE CHARAN RESUME.docx
@@ -336,9 +336,10 @@
     <w:p>
       <w:pPr>
         <w:sectPr>
-          <w:type w:val="continuous"/>
+          <w:type w:val="nextPage"/>
           <w:pgSz w:w="11906" w:h="16838"/>
           <w:pgMar w:left="1020" w:right="1120" w:gutter="0" w:header="0" w:top="280" w:footer="0" w:bottom="280"/>
+          <w:pgNumType w:fmt="decimal"/>
           <w:cols w:num="2" w:equalWidth="false" w:sep="false">
             <w:col w:w="2597" w:space="414"/>
             <w:col w:w="6754"/>
@@ -667,7 +668,14 @@
           <w:i/>
           <w:sz w:val="20"/>
         </w:rPr>
-        <w:t>JavaScript,Python</w:t>
+        <w:t>JavaScript,Python,</w:t>
+      </w:r>
+      <w:r>
+        <w:rPr>
+          <w:i/>
+          <w:sz w:val="20"/>
+        </w:rPr>
+        <w:t>PHP</w:t>
       </w:r>
     </w:p>
     <w:p>
@@ -805,15 +813,7 @@
           <w:spacing w:val="-2"/>
           <w:sz w:val="20"/>
         </w:rPr>
-        <w:t>Express.js,Next.js,</w:t>
-      </w:r>
-      <w:r>
-        <w:rPr>
-          <w:i/>
-          <w:spacing w:val="-2"/>
-          <w:sz w:val="20"/>
-        </w:rPr>
-        <w:t>Bun.js</w:t>
+        <w:t>Express.js,Next.js,Bun.js</w:t>
       </w:r>
     </w:p>
     <w:p>
@@ -991,15 +991,7 @@
           <w:spacing w:val="-2"/>
           <w:sz w:val="20"/>
         </w:rPr>
-        <w:t>GitHub , Docker,</w:t>
-      </w:r>
-      <w:r>
-        <w:rPr>
-          <w:i/>
-          <w:spacing w:val="-2"/>
-          <w:sz w:val="20"/>
-        </w:rPr>
-        <w:t>Vercel,Netlify</w:t>
+        <w:t>GitHub , Docker,Vercel,Netlify</w:t>
       </w:r>
     </w:p>
     <w:p>
@@ -1123,14 +1115,7 @@
           <w:i/>
           <w:sz w:val="20"/>
         </w:rPr>
-        <w:t>Recoil,</w:t>
-      </w:r>
-      <w:r>
-        <w:rPr>
-          <w:i/>
-          <w:sz w:val="20"/>
-        </w:rPr>
-        <w:t>JWT</w:t>
+        <w:t>Recoil,JWT</w:t>
       </w:r>
     </w:p>
     <w:p>
@@ -3235,7 +3220,7 @@
           <w:sz w:val="20"/>
         </w:rPr>
       </w:pPr>
-      <w:bookmarkStart w:id="8" w:name="Phone%2525253A_6300625861_|_E-mail%25252"/>
+      <w:bookmarkStart w:id="8" w:name="Phone%252525253A_6300625861_|_E-mail%252"/>
       <w:bookmarkEnd w:id="8"/>
       <w:r>
         <w:rPr>

</xml_diff>